<commit_message>
update from chinese to english commit
</commit_message>
<xml_diff>
--- a/進入aws.docx
+++ b/進入aws.docx
@@ -52,7 +52,7 @@
         <w:adjustRightInd w:val="0"/>
         <w:spacing w:after="0" w:line="240" w:lineRule="auto"/>
         <w:rPr>
-          <w:rFonts w:ascii="Menlo" w:hAnsi="Menlo" w:cs="Menlo" w:hint="eastAsia"/>
+          <w:rFonts w:ascii="Menlo" w:hAnsi="Menlo" w:cs="Menlo"/>
           <w:color w:val="000000"/>
           <w:kern w:val="0"/>
           <w:sz w:val="22"/>
@@ -177,6 +177,143 @@
     </w:p>
     <w:p/>
     <w:p>
+      <w:proofErr w:type="spellStart"/>
+      <w:r>
+        <w:t>chmod</w:t>
+      </w:r>
+      <w:proofErr w:type="spellEnd"/>
+      <w:r>
+        <w:t xml:space="preserve"> 400 </w:t>
+      </w:r>
+      <w:proofErr w:type="spellStart"/>
+      <w:r>
+        <w:rPr>
+          <w:rFonts w:ascii="Menlo" w:hAnsi="Menlo" w:cs="Menlo"/>
+          <w:color w:val="000000"/>
+          <w:kern w:val="0"/>
+          <w:sz w:val="22"/>
+          <w:szCs w:val="22"/>
+        </w:rPr>
+        <w:t>PotentialAI.pem</w:t>
+      </w:r>
+      <w:proofErr w:type="spellEnd"/>
+    </w:p>
+    <w:p>
+      <w:r>
+        <w:rPr>
+          <w:rFonts w:hint="eastAsia"/>
+        </w:rPr>
+        <w:t>更新</w:t>
+      </w:r>
+    </w:p>
+    <w:p>
+      <w:proofErr w:type="spellStart"/>
+      <w:r>
+        <w:t>sudo</w:t>
+      </w:r>
+      <w:proofErr w:type="spellEnd"/>
+      <w:r>
+        <w:t xml:space="preserve"> apt update &amp;&amp; </w:t>
+      </w:r>
+      <w:proofErr w:type="spellStart"/>
+      <w:r>
+        <w:t>sudo</w:t>
+      </w:r>
+      <w:proofErr w:type="spellEnd"/>
+      <w:r>
+        <w:t xml:space="preserve"> apt upgrade -y</w:t>
+      </w:r>
+      <w:r>
+        <w:t xml:space="preserve"> </w:t>
+      </w:r>
+    </w:p>
+    <w:p/>
+    <w:p>
+      <w:r>
+        <w:rPr>
+          <w:rFonts w:hint="eastAsia"/>
+        </w:rPr>
+        <w:t>裝</w:t>
+      </w:r>
+      <w:r>
+        <w:t xml:space="preserve">python </w:t>
+      </w:r>
+    </w:p>
+    <w:p>
+      <w:proofErr w:type="spellStart"/>
+      <w:r>
+        <w:t>sudo</w:t>
+      </w:r>
+      <w:proofErr w:type="spellEnd"/>
+      <w:r>
+        <w:t xml:space="preserve"> apt install python3-pip -y</w:t>
+      </w:r>
+      <w:r>
+        <w:rPr>
+          <w:rFonts w:hint="eastAsia"/>
+        </w:rPr>
+        <w:t xml:space="preserve"> </w:t>
+      </w:r>
+    </w:p>
+    <w:p/>
+    <w:p>
+      <w:r>
+        <w:rPr>
+          <w:rFonts w:hint="eastAsia"/>
+        </w:rPr>
+        <w:t>裝虛擬環境</w:t>
+      </w:r>
+    </w:p>
+    <w:p>
+      <w:proofErr w:type="spellStart"/>
+      <w:r>
+        <w:t>sudo</w:t>
+      </w:r>
+      <w:proofErr w:type="spellEnd"/>
+      <w:r>
+        <w:t xml:space="preserve"> apt install </w:t>
+      </w:r>
+      <w:proofErr w:type="spellStart"/>
+      <w:r>
+        <w:t>virtualenv</w:t>
+      </w:r>
+      <w:proofErr w:type="spellEnd"/>
+      <w:r>
+        <w:t xml:space="preserve"> </w:t>
+      </w:r>
+    </w:p>
+    <w:p/>
+    <w:p>
+      <w:r>
+        <w:rPr>
+          <w:rFonts w:hint="eastAsia"/>
+        </w:rPr>
+        <w:t>建立虛擬環境</w:t>
+      </w:r>
+    </w:p>
+    <w:p>
+      <w:r>
+        <w:t xml:space="preserve">python3 -m </w:t>
+      </w:r>
+      <w:proofErr w:type="spellStart"/>
+      <w:r>
+        <w:t>venv</w:t>
+      </w:r>
+      <w:proofErr w:type="spellEnd"/>
+      <w:r>
+        <w:t xml:space="preserve"> </w:t>
+      </w:r>
+      <w:proofErr w:type="spellStart"/>
+      <w:r>
+        <w:t>my</w:t>
+      </w:r>
+      <w:r>
+        <w:t>env</w:t>
+      </w:r>
+      <w:proofErr w:type="spellEnd"/>
+    </w:p>
+    <w:p/>
+    <w:p>
       <w:r>
         <w:rPr>
           <w:rFonts w:hint="eastAsia"/>
@@ -194,6 +331,7 @@
           <w:szCs w:val="22"/>
         </w:rPr>
       </w:pPr>
+      <w:bookmarkStart w:id="0" w:name="OLE_LINK1"/>
       <w:r>
         <w:rPr>
           <w:rFonts w:ascii="Menlo" w:hAnsi="Menlo" w:cs="Menlo"/>
@@ -227,6 +365,7 @@
         <w:t>/bin/activate</w:t>
       </w:r>
     </w:p>
+    <w:bookmarkEnd w:id="0"/>
     <w:p>
       <w:pPr>
         <w:rPr>
@@ -241,7 +380,7 @@
     <w:p>
       <w:pPr>
         <w:rPr>
-          <w:rFonts w:ascii="Menlo" w:hAnsi="Menlo" w:cs="Menlo" w:hint="eastAsia"/>
+          <w:rFonts w:ascii="Menlo" w:hAnsi="Menlo" w:cs="Menlo"/>
           <w:color w:val="000000"/>
           <w:kern w:val="0"/>
           <w:sz w:val="22"/>
@@ -334,13 +473,7 @@
         <w:t xml:space="preserve"> --host 0.0.0.0 --port 8000 --reload</w:t>
       </w:r>
     </w:p>
-    <w:p>
-      <w:pPr>
-        <w:rPr>
-          <w:rFonts w:hint="eastAsia"/>
-        </w:rPr>
-      </w:pPr>
-    </w:p>
+    <w:p/>
     <w:sectPr>
       <w:pgSz w:w="12240" w:h="15840"/>
       <w:pgMar w:top="1440" w:right="1800" w:bottom="1440" w:left="1800" w:header="720" w:footer="720" w:gutter="0"/>

</xml_diff>